<commit_message>
Chỉnh sửa cấu trúc thư mục -> Nộp bài
</commit_message>
<xml_diff>
--- a/BAO_CAO_DO_AN.docx
+++ b/BAO_CAO_DO_AN.docx
@@ -346,7 +346,6 @@
               <w:rFonts w:asciiTheme="minorHAnsi" w:hAnsiTheme="minorHAnsi"/>
               <w:noProof/>
               <w:sz w:val="22"/>
-              <w:lang w:eastAsia="en-US"/>
             </w:rPr>
           </w:pPr>
           <w:r>
@@ -370,7 +369,7 @@
             </w:rPr>
             <w:fldChar w:fldCharType="separate"/>
           </w:r>
-          <w:hyperlink w:anchor="_Toc515133533" w:history="1">
+          <w:hyperlink w:anchor="_Toc515518765" w:history="1">
             <w:r>
               <w:rPr>
                 <w:rStyle w:val="Hyperlink"/>
@@ -384,7 +383,6 @@
                 <w:rFonts w:asciiTheme="minorHAnsi" w:hAnsiTheme="minorHAnsi"/>
                 <w:noProof/>
                 <w:sz w:val="22"/>
-                <w:lang w:eastAsia="en-US"/>
               </w:rPr>
               <w:tab/>
             </w:r>
@@ -414,7 +412,7 @@
                 <w:noProof/>
                 <w:webHidden/>
               </w:rPr>
-              <w:instrText xml:space="preserve"> PAGEREF _Toc515133533 \h </w:instrText>
+              <w:instrText xml:space="preserve"> PAGEREF _Toc515518765 \h </w:instrText>
             </w:r>
             <w:r>
               <w:rPr>
@@ -456,10 +454,9 @@
               <w:rFonts w:asciiTheme="minorHAnsi" w:hAnsiTheme="minorHAnsi"/>
               <w:noProof/>
               <w:sz w:val="22"/>
-              <w:lang w:eastAsia="en-US"/>
             </w:rPr>
           </w:pPr>
-          <w:hyperlink w:anchor="_Toc515133534" w:history="1">
+          <w:hyperlink w:anchor="_Toc515518766" w:history="1">
             <w:r>
               <w:rPr>
                 <w:rStyle w:val="Hyperlink"/>
@@ -473,7 +470,6 @@
                 <w:rFonts w:asciiTheme="minorHAnsi" w:hAnsiTheme="minorHAnsi"/>
                 <w:noProof/>
                 <w:sz w:val="22"/>
-                <w:lang w:eastAsia="en-US"/>
               </w:rPr>
               <w:tab/>
             </w:r>
@@ -503,7 +499,7 @@
                 <w:noProof/>
                 <w:webHidden/>
               </w:rPr>
-              <w:instrText xml:space="preserve"> PAGEREF _Toc515133534 \h </w:instrText>
+              <w:instrText xml:space="preserve"> PAGEREF _Toc515518766 \h </w:instrText>
             </w:r>
             <w:r>
               <w:rPr>
@@ -545,10 +541,9 @@
               <w:rFonts w:asciiTheme="minorHAnsi" w:hAnsiTheme="minorHAnsi"/>
               <w:noProof/>
               <w:sz w:val="22"/>
-              <w:lang w:eastAsia="en-US"/>
             </w:rPr>
           </w:pPr>
-          <w:hyperlink w:anchor="_Toc515133535" w:history="1">
+          <w:hyperlink w:anchor="_Toc515518767" w:history="1">
             <w:r>
               <w:rPr>
                 <w:rStyle w:val="Hyperlink"/>
@@ -562,7 +557,6 @@
                 <w:rFonts w:asciiTheme="minorHAnsi" w:hAnsiTheme="minorHAnsi"/>
                 <w:noProof/>
                 <w:sz w:val="22"/>
-                <w:lang w:eastAsia="en-US"/>
               </w:rPr>
               <w:tab/>
             </w:r>
@@ -592,7 +586,7 @@
                 <w:noProof/>
                 <w:webHidden/>
               </w:rPr>
-              <w:instrText xml:space="preserve"> PAGEREF _Toc515133535 \h </w:instrText>
+              <w:instrText xml:space="preserve"> PAGEREF _Toc515518767 \h </w:instrText>
             </w:r>
             <w:r>
               <w:rPr>
@@ -634,10 +628,9 @@
               <w:rFonts w:asciiTheme="minorHAnsi" w:hAnsiTheme="minorHAnsi"/>
               <w:noProof/>
               <w:sz w:val="22"/>
-              <w:lang w:eastAsia="en-US"/>
             </w:rPr>
           </w:pPr>
-          <w:hyperlink w:anchor="_Toc515133536" w:history="1">
+          <w:hyperlink w:anchor="_Toc515518768" w:history="1">
             <w:r>
               <w:rPr>
                 <w:rStyle w:val="Hyperlink"/>
@@ -650,7 +643,6 @@
                 <w:rFonts w:asciiTheme="minorHAnsi" w:hAnsiTheme="minorHAnsi"/>
                 <w:noProof/>
                 <w:sz w:val="22"/>
-                <w:lang w:eastAsia="en-US"/>
               </w:rPr>
               <w:tab/>
             </w:r>
@@ -680,7 +672,7 @@
                 <w:noProof/>
                 <w:webHidden/>
               </w:rPr>
-              <w:instrText xml:space="preserve"> PAGEREF _Toc515133536 \h </w:instrText>
+              <w:instrText xml:space="preserve"> PAGEREF _Toc515518768 \h </w:instrText>
             </w:r>
             <w:r>
               <w:rPr>
@@ -722,10 +714,9 @@
               <w:rFonts w:asciiTheme="minorHAnsi" w:hAnsiTheme="minorHAnsi"/>
               <w:noProof/>
               <w:sz w:val="22"/>
-              <w:lang w:eastAsia="en-US"/>
             </w:rPr>
           </w:pPr>
-          <w:hyperlink w:anchor="_Toc515133537" w:history="1">
+          <w:hyperlink w:anchor="_Toc515518769" w:history="1">
             <w:r>
               <w:rPr>
                 <w:rStyle w:val="Hyperlink"/>
@@ -738,7 +729,6 @@
                 <w:rFonts w:asciiTheme="minorHAnsi" w:hAnsiTheme="minorHAnsi"/>
                 <w:noProof/>
                 <w:sz w:val="22"/>
-                <w:lang w:eastAsia="en-US"/>
               </w:rPr>
               <w:tab/>
             </w:r>
@@ -768,7 +758,7 @@
                 <w:noProof/>
                 <w:webHidden/>
               </w:rPr>
-              <w:instrText xml:space="preserve"> PAGEREF _Toc515133537 \h </w:instrText>
+              <w:instrText xml:space="preserve"> PAGEREF _Toc515518769 \h </w:instrText>
             </w:r>
             <w:r>
               <w:rPr>
@@ -810,10 +800,9 @@
               <w:rFonts w:asciiTheme="minorHAnsi" w:hAnsiTheme="minorHAnsi"/>
               <w:noProof/>
               <w:sz w:val="22"/>
-              <w:lang w:eastAsia="en-US"/>
             </w:rPr>
           </w:pPr>
-          <w:hyperlink w:anchor="_Toc515133538" w:history="1">
+          <w:hyperlink w:anchor="_Toc515518770" w:history="1">
             <w:r>
               <w:rPr>
                 <w:rStyle w:val="Hyperlink"/>
@@ -826,7 +815,6 @@
                 <w:rFonts w:asciiTheme="minorHAnsi" w:hAnsiTheme="minorHAnsi"/>
                 <w:noProof/>
                 <w:sz w:val="22"/>
-                <w:lang w:eastAsia="en-US"/>
               </w:rPr>
               <w:tab/>
             </w:r>
@@ -856,7 +844,7 @@
                 <w:noProof/>
                 <w:webHidden/>
               </w:rPr>
-              <w:instrText xml:space="preserve"> PAGEREF _Toc515133538 \h </w:instrText>
+              <w:instrText xml:space="preserve"> PAGEREF _Toc515518770 \h </w:instrText>
             </w:r>
             <w:r>
               <w:rPr>
@@ -898,10 +886,9 @@
               <w:rFonts w:asciiTheme="minorHAnsi" w:hAnsiTheme="minorHAnsi"/>
               <w:noProof/>
               <w:sz w:val="22"/>
-              <w:lang w:eastAsia="en-US"/>
             </w:rPr>
           </w:pPr>
-          <w:hyperlink w:anchor="_Toc515133539" w:history="1">
+          <w:hyperlink w:anchor="_Toc515518771" w:history="1">
             <w:r>
               <w:rPr>
                 <w:rStyle w:val="Hyperlink"/>
@@ -914,7 +901,6 @@
                 <w:rFonts w:asciiTheme="minorHAnsi" w:hAnsiTheme="minorHAnsi"/>
                 <w:noProof/>
                 <w:sz w:val="22"/>
-                <w:lang w:eastAsia="en-US"/>
               </w:rPr>
               <w:tab/>
             </w:r>
@@ -944,7 +930,7 @@
                 <w:noProof/>
                 <w:webHidden/>
               </w:rPr>
-              <w:instrText xml:space="preserve"> PAGEREF _Toc515133539 \h </w:instrText>
+              <w:instrText xml:space="preserve"> PAGEREF _Toc515518771 \h </w:instrText>
             </w:r>
             <w:r>
               <w:rPr>
@@ -986,10 +972,9 @@
               <w:rFonts w:asciiTheme="minorHAnsi" w:hAnsiTheme="minorHAnsi"/>
               <w:noProof/>
               <w:sz w:val="22"/>
-              <w:lang w:eastAsia="en-US"/>
             </w:rPr>
           </w:pPr>
-          <w:hyperlink w:anchor="_Toc515133540" w:history="1">
+          <w:hyperlink w:anchor="_Toc515518772" w:history="1">
             <w:r>
               <w:rPr>
                 <w:rStyle w:val="Hyperlink"/>
@@ -1002,7 +987,6 @@
                 <w:rFonts w:asciiTheme="minorHAnsi" w:hAnsiTheme="minorHAnsi"/>
                 <w:noProof/>
                 <w:sz w:val="22"/>
-                <w:lang w:eastAsia="en-US"/>
               </w:rPr>
               <w:tab/>
             </w:r>
@@ -1032,7 +1016,7 @@
                 <w:noProof/>
                 <w:webHidden/>
               </w:rPr>
-              <w:instrText xml:space="preserve"> PAGEREF _Toc515133540 \h </w:instrText>
+              <w:instrText xml:space="preserve"> PAGEREF _Toc515518772 \h </w:instrText>
             </w:r>
             <w:r>
               <w:rPr>
@@ -1074,10 +1058,9 @@
               <w:rFonts w:asciiTheme="minorHAnsi" w:hAnsiTheme="minorHAnsi"/>
               <w:noProof/>
               <w:sz w:val="22"/>
-              <w:lang w:eastAsia="en-US"/>
             </w:rPr>
           </w:pPr>
-          <w:hyperlink w:anchor="_Toc515133541" w:history="1">
+          <w:hyperlink w:anchor="_Toc515518773" w:history="1">
             <w:r>
               <w:rPr>
                 <w:rStyle w:val="Hyperlink"/>
@@ -1090,7 +1073,6 @@
                 <w:rFonts w:asciiTheme="minorHAnsi" w:hAnsiTheme="minorHAnsi"/>
                 <w:noProof/>
                 <w:sz w:val="22"/>
-                <w:lang w:eastAsia="en-US"/>
               </w:rPr>
               <w:tab/>
             </w:r>
@@ -1120,7 +1102,7 @@
                 <w:noProof/>
                 <w:webHidden/>
               </w:rPr>
-              <w:instrText xml:space="preserve"> PAGEREF _Toc515133541 \h </w:instrText>
+              <w:instrText xml:space="preserve"> PAGEREF _Toc515518773 \h </w:instrText>
             </w:r>
             <w:r>
               <w:rPr>
@@ -1162,10 +1144,9 @@
               <w:rFonts w:asciiTheme="minorHAnsi" w:hAnsiTheme="minorHAnsi"/>
               <w:noProof/>
               <w:sz w:val="22"/>
-              <w:lang w:eastAsia="en-US"/>
             </w:rPr>
           </w:pPr>
-          <w:hyperlink w:anchor="_Toc515133542" w:history="1">
+          <w:hyperlink w:anchor="_Toc515518774" w:history="1">
             <w:r>
               <w:rPr>
                 <w:rStyle w:val="Hyperlink"/>
@@ -1178,7 +1159,6 @@
                 <w:rFonts w:asciiTheme="minorHAnsi" w:hAnsiTheme="minorHAnsi"/>
                 <w:noProof/>
                 <w:sz w:val="22"/>
-                <w:lang w:eastAsia="en-US"/>
               </w:rPr>
               <w:tab/>
             </w:r>
@@ -1208,7 +1188,7 @@
                 <w:noProof/>
                 <w:webHidden/>
               </w:rPr>
-              <w:instrText xml:space="preserve"> PAGEREF _Toc515133542 \h </w:instrText>
+              <w:instrText xml:space="preserve"> PAGEREF _Toc515518774 \h </w:instrText>
             </w:r>
             <w:r>
               <w:rPr>
@@ -1250,10 +1230,9 @@
               <w:rFonts w:asciiTheme="minorHAnsi" w:hAnsiTheme="minorHAnsi"/>
               <w:noProof/>
               <w:sz w:val="22"/>
-              <w:lang w:eastAsia="en-US"/>
             </w:rPr>
           </w:pPr>
-          <w:hyperlink w:anchor="_Toc515133543" w:history="1">
+          <w:hyperlink w:anchor="_Toc515518775" w:history="1">
             <w:r>
               <w:rPr>
                 <w:rStyle w:val="Hyperlink"/>
@@ -1266,7 +1245,6 @@
                 <w:rFonts w:asciiTheme="minorHAnsi" w:hAnsiTheme="minorHAnsi"/>
                 <w:noProof/>
                 <w:sz w:val="22"/>
-                <w:lang w:eastAsia="en-US"/>
               </w:rPr>
               <w:tab/>
             </w:r>
@@ -1296,7 +1274,7 @@
                 <w:noProof/>
                 <w:webHidden/>
               </w:rPr>
-              <w:instrText xml:space="preserve"> PAGEREF _Toc515133543 \h </w:instrText>
+              <w:instrText xml:space="preserve"> PAGEREF _Toc515518775 \h </w:instrText>
             </w:r>
             <w:r>
               <w:rPr>
@@ -1338,10 +1316,9 @@
               <w:rFonts w:asciiTheme="minorHAnsi" w:hAnsiTheme="minorHAnsi"/>
               <w:noProof/>
               <w:sz w:val="22"/>
-              <w:lang w:eastAsia="en-US"/>
             </w:rPr>
           </w:pPr>
-          <w:hyperlink w:anchor="_Toc515133544" w:history="1">
+          <w:hyperlink w:anchor="_Toc515518776" w:history="1">
             <w:r>
               <w:rPr>
                 <w:rStyle w:val="Hyperlink"/>
@@ -1354,7 +1331,6 @@
                 <w:rFonts w:asciiTheme="minorHAnsi" w:hAnsiTheme="minorHAnsi"/>
                 <w:noProof/>
                 <w:sz w:val="22"/>
-                <w:lang w:eastAsia="en-US"/>
               </w:rPr>
               <w:tab/>
             </w:r>
@@ -1363,6 +1339,92 @@
                 <w:rStyle w:val="Hyperlink"/>
                 <w:noProof/>
               </w:rPr>
+              <w:t>File crackme 3.1</w:t>
+            </w:r>
+            <w:r>
+              <w:rPr>
+                <w:noProof/>
+                <w:webHidden/>
+              </w:rPr>
+              <w:tab/>
+            </w:r>
+            <w:r>
+              <w:rPr>
+                <w:noProof/>
+                <w:webHidden/>
+              </w:rPr>
+              <w:fldChar w:fldCharType="begin"/>
+            </w:r>
+            <w:r>
+              <w:rPr>
+                <w:noProof/>
+                <w:webHidden/>
+              </w:rPr>
+              <w:instrText xml:space="preserve"> PAGEREF _Toc515518776 \h </w:instrText>
+            </w:r>
+            <w:r>
+              <w:rPr>
+                <w:noProof/>
+                <w:webHidden/>
+              </w:rPr>
+            </w:r>
+            <w:r>
+              <w:rPr>
+                <w:noProof/>
+                <w:webHidden/>
+              </w:rPr>
+              <w:fldChar w:fldCharType="separate"/>
+            </w:r>
+            <w:r>
+              <w:rPr>
+                <w:noProof/>
+                <w:webHidden/>
+              </w:rPr>
+              <w:t>16</w:t>
+            </w:r>
+            <w:r>
+              <w:rPr>
+                <w:noProof/>
+                <w:webHidden/>
+              </w:rPr>
+              <w:fldChar w:fldCharType="end"/>
+            </w:r>
+          </w:hyperlink>
+        </w:p>
+        <w:p>
+          <w:pPr>
+            <w:pStyle w:val="TOC2"/>
+            <w:tabs>
+              <w:tab w:val="left" w:pos="660"/>
+              <w:tab w:val="right" w:leader="dot" w:pos="9350"/>
+            </w:tabs>
+            <w:rPr>
+              <w:rFonts w:asciiTheme="minorHAnsi" w:hAnsiTheme="minorHAnsi"/>
+              <w:noProof/>
+              <w:sz w:val="22"/>
+            </w:rPr>
+          </w:pPr>
+          <w:hyperlink w:anchor="_Toc515518777" w:history="1">
+            <w:r>
+              <w:rPr>
+                <w:rStyle w:val="Hyperlink"/>
+                <w:noProof/>
+              </w:rPr>
+              <w:t>5.</w:t>
+            </w:r>
+            <w:r>
+              <w:rPr>
+                <w:rFonts w:asciiTheme="minorHAnsi" w:hAnsiTheme="minorHAnsi"/>
+                <w:noProof/>
+                <w:sz w:val="22"/>
+              </w:rPr>
+              <w:tab/>
+            </w:r>
+            <w:r>
+              <w:rPr>
+                <w:rStyle w:val="Hyperlink"/>
+                <w:noProof/>
+              </w:rPr>
               <w:t>Bài tập trên trang microcorruption.com</w:t>
             </w:r>
             <w:r>
@@ -1384,7 +1446,7 @@
                 <w:noProof/>
                 <w:webHidden/>
               </w:rPr>
-              <w:instrText xml:space="preserve"> PAGEREF _Toc515133544 \h </w:instrText>
+              <w:instrText xml:space="preserve"> PAGEREF _Toc515518777 \h </w:instrText>
             </w:r>
             <w:r>
               <w:rPr>
@@ -1404,7 +1466,7 @@
                 <w:noProof/>
                 <w:webHidden/>
               </w:rPr>
-              <w:t>16</w:t>
+              <w:t>21</w:t>
             </w:r>
             <w:r>
               <w:rPr>
@@ -1426,10 +1488,9 @@
               <w:rFonts w:asciiTheme="minorHAnsi" w:hAnsiTheme="minorHAnsi"/>
               <w:noProof/>
               <w:sz w:val="22"/>
-              <w:lang w:eastAsia="en-US"/>
             </w:rPr>
           </w:pPr>
-          <w:hyperlink w:anchor="_Toc515133545" w:history="1">
+          <w:hyperlink w:anchor="_Toc515518778" w:history="1">
             <w:r>
               <w:rPr>
                 <w:rStyle w:val="Hyperlink"/>
@@ -1442,7 +1503,6 @@
                 <w:rFonts w:asciiTheme="minorHAnsi" w:hAnsiTheme="minorHAnsi"/>
                 <w:noProof/>
                 <w:sz w:val="22"/>
-                <w:lang w:eastAsia="en-US"/>
               </w:rPr>
               <w:tab/>
             </w:r>
@@ -1472,7 +1532,7 @@
                 <w:noProof/>
                 <w:webHidden/>
               </w:rPr>
-              <w:instrText xml:space="preserve"> PAGEREF _Toc515133545 \h </w:instrText>
+              <w:instrText xml:space="preserve"> PAGEREF _Toc515518778 \h </w:instrText>
             </w:r>
             <w:r>
               <w:rPr>
@@ -1492,7 +1552,7 @@
                 <w:noProof/>
                 <w:webHidden/>
               </w:rPr>
-              <w:t>16</w:t>
+              <w:t>21</w:t>
             </w:r>
             <w:r>
               <w:rPr>
@@ -1514,10 +1574,9 @@
               <w:rFonts w:asciiTheme="minorHAnsi" w:hAnsiTheme="minorHAnsi"/>
               <w:noProof/>
               <w:sz w:val="22"/>
-              <w:lang w:eastAsia="en-US"/>
             </w:rPr>
           </w:pPr>
-          <w:hyperlink w:anchor="_Toc515133546" w:history="1">
+          <w:hyperlink w:anchor="_Toc515518779" w:history="1">
             <w:r>
               <w:rPr>
                 <w:rStyle w:val="Hyperlink"/>
@@ -1530,7 +1589,6 @@
                 <w:rFonts w:asciiTheme="minorHAnsi" w:hAnsiTheme="minorHAnsi"/>
                 <w:noProof/>
                 <w:sz w:val="22"/>
-                <w:lang w:eastAsia="en-US"/>
               </w:rPr>
               <w:tab/>
             </w:r>
@@ -1560,7 +1618,7 @@
                 <w:noProof/>
                 <w:webHidden/>
               </w:rPr>
-              <w:instrText xml:space="preserve"> PAGEREF _Toc515133546 \h </w:instrText>
+              <w:instrText xml:space="preserve"> PAGEREF _Toc515518779 \h </w:instrText>
             </w:r>
             <w:r>
               <w:rPr>
@@ -1580,7 +1638,7 @@
                 <w:noProof/>
                 <w:webHidden/>
               </w:rPr>
-              <w:t>17</w:t>
+              <w:t>22</w:t>
             </w:r>
             <w:r>
               <w:rPr>
@@ -1602,10 +1660,9 @@
               <w:rFonts w:asciiTheme="minorHAnsi" w:hAnsiTheme="minorHAnsi"/>
               <w:noProof/>
               <w:sz w:val="22"/>
-              <w:lang w:eastAsia="en-US"/>
             </w:rPr>
           </w:pPr>
-          <w:hyperlink w:anchor="_Toc515133547" w:history="1">
+          <w:hyperlink w:anchor="_Toc515518780" w:history="1">
             <w:r>
               <w:rPr>
                 <w:rStyle w:val="Hyperlink"/>
@@ -1618,7 +1675,6 @@
                 <w:rFonts w:asciiTheme="minorHAnsi" w:hAnsiTheme="minorHAnsi"/>
                 <w:noProof/>
                 <w:sz w:val="22"/>
-                <w:lang w:eastAsia="en-US"/>
               </w:rPr>
               <w:tab/>
             </w:r>
@@ -1648,7 +1704,7 @@
                 <w:noProof/>
                 <w:webHidden/>
               </w:rPr>
-              <w:instrText xml:space="preserve"> PAGEREF _Toc515133547 \h </w:instrText>
+              <w:instrText xml:space="preserve"> PAGEREF _Toc515518780 \h </w:instrText>
             </w:r>
             <w:r>
               <w:rPr>
@@ -1668,7 +1724,7 @@
                 <w:noProof/>
                 <w:webHidden/>
               </w:rPr>
-              <w:t>17</w:t>
+              <w:t>22</w:t>
             </w:r>
             <w:r>
               <w:rPr>
@@ -1690,10 +1746,9 @@
               <w:rFonts w:asciiTheme="minorHAnsi" w:hAnsiTheme="minorHAnsi"/>
               <w:noProof/>
               <w:sz w:val="22"/>
-              <w:lang w:eastAsia="en-US"/>
             </w:rPr>
           </w:pPr>
-          <w:hyperlink w:anchor="_Toc515133548" w:history="1">
+          <w:hyperlink w:anchor="_Toc515518781" w:history="1">
             <w:r>
               <w:rPr>
                 <w:rStyle w:val="Hyperlink"/>
@@ -1706,7 +1761,6 @@
                 <w:rFonts w:asciiTheme="minorHAnsi" w:hAnsiTheme="minorHAnsi"/>
                 <w:noProof/>
                 <w:sz w:val="22"/>
-                <w:lang w:eastAsia="en-US"/>
               </w:rPr>
               <w:tab/>
             </w:r>
@@ -1736,7 +1790,7 @@
                 <w:noProof/>
                 <w:webHidden/>
               </w:rPr>
-              <w:instrText xml:space="preserve"> PAGEREF _Toc515133548 \h </w:instrText>
+              <w:instrText xml:space="preserve"> PAGEREF _Toc515518781 \h </w:instrText>
             </w:r>
             <w:r>
               <w:rPr>
@@ -1756,7 +1810,7 @@
                 <w:noProof/>
                 <w:webHidden/>
               </w:rPr>
-              <w:t>18</w:t>
+              <w:t>23</w:t>
             </w:r>
             <w:r>
               <w:rPr>
@@ -1778,10 +1832,9 @@
               <w:rFonts w:asciiTheme="minorHAnsi" w:hAnsiTheme="minorHAnsi"/>
               <w:noProof/>
               <w:sz w:val="22"/>
-              <w:lang w:eastAsia="en-US"/>
             </w:rPr>
           </w:pPr>
-          <w:hyperlink w:anchor="_Toc515133549" w:history="1">
+          <w:hyperlink w:anchor="_Toc515518782" w:history="1">
             <w:r>
               <w:rPr>
                 <w:rStyle w:val="Hyperlink"/>
@@ -1794,7 +1847,6 @@
                 <w:rFonts w:asciiTheme="minorHAnsi" w:hAnsiTheme="minorHAnsi"/>
                 <w:noProof/>
                 <w:sz w:val="22"/>
-                <w:lang w:eastAsia="en-US"/>
               </w:rPr>
               <w:tab/>
             </w:r>
@@ -1824,7 +1876,7 @@
                 <w:noProof/>
                 <w:webHidden/>
               </w:rPr>
-              <w:instrText xml:space="preserve"> PAGEREF _Toc515133549 \h </w:instrText>
+              <w:instrText xml:space="preserve"> PAGEREF _Toc515518782 \h </w:instrText>
             </w:r>
             <w:r>
               <w:rPr>
@@ -1844,7 +1896,7 @@
                 <w:noProof/>
                 <w:webHidden/>
               </w:rPr>
-              <w:t>18</w:t>
+              <w:t>23</w:t>
             </w:r>
             <w:r>
               <w:rPr>
@@ -1866,10 +1918,9 @@
               <w:rFonts w:asciiTheme="minorHAnsi" w:hAnsiTheme="minorHAnsi"/>
               <w:noProof/>
               <w:sz w:val="22"/>
-              <w:lang w:eastAsia="en-US"/>
             </w:rPr>
           </w:pPr>
-          <w:hyperlink w:anchor="_Toc515133550" w:history="1">
+          <w:hyperlink w:anchor="_Toc515518783" w:history="1">
             <w:r>
               <w:rPr>
                 <w:rStyle w:val="Hyperlink"/>
@@ -1882,7 +1933,6 @@
                 <w:rFonts w:asciiTheme="minorHAnsi" w:hAnsiTheme="minorHAnsi"/>
                 <w:noProof/>
                 <w:sz w:val="22"/>
-                <w:lang w:eastAsia="en-US"/>
               </w:rPr>
               <w:tab/>
             </w:r>
@@ -1912,7 +1962,7 @@
                 <w:noProof/>
                 <w:webHidden/>
               </w:rPr>
-              <w:instrText xml:space="preserve"> PAGEREF _Toc515133550 \h </w:instrText>
+              <w:instrText xml:space="preserve"> PAGEREF _Toc515518783 \h </w:instrText>
             </w:r>
             <w:r>
               <w:rPr>
@@ -1932,7 +1982,7 @@
                 <w:noProof/>
                 <w:webHidden/>
               </w:rPr>
-              <w:t>19</w:t>
+              <w:t>24</w:t>
             </w:r>
             <w:r>
               <w:rPr>
@@ -1954,10 +2004,9 @@
               <w:rFonts w:asciiTheme="minorHAnsi" w:hAnsiTheme="minorHAnsi"/>
               <w:noProof/>
               <w:sz w:val="22"/>
-              <w:lang w:eastAsia="en-US"/>
             </w:rPr>
           </w:pPr>
-          <w:hyperlink w:anchor="_Toc515133551" w:history="1">
+          <w:hyperlink w:anchor="_Toc515518784" w:history="1">
             <w:r>
               <w:rPr>
                 <w:rStyle w:val="Hyperlink"/>
@@ -1971,7 +2020,6 @@
                 <w:rFonts w:asciiTheme="minorHAnsi" w:hAnsiTheme="minorHAnsi"/>
                 <w:noProof/>
                 <w:sz w:val="22"/>
-                <w:lang w:eastAsia="en-US"/>
               </w:rPr>
               <w:tab/>
             </w:r>
@@ -2001,7 +2049,7 @@
                 <w:noProof/>
                 <w:webHidden/>
               </w:rPr>
-              <w:instrText xml:space="preserve"> PAGEREF _Toc515133551 \h </w:instrText>
+              <w:instrText xml:space="preserve"> PAGEREF _Toc515518784 \h </w:instrText>
             </w:r>
             <w:r>
               <w:rPr>
@@ -2021,7 +2069,7 @@
                 <w:noProof/>
                 <w:webHidden/>
               </w:rPr>
-              <w:t>20</w:t>
+              <w:t>25</w:t>
             </w:r>
             <w:r>
               <w:rPr>
@@ -2071,7 +2119,7 @@
       <w:pPr>
         <w:pStyle w:val="Heading1"/>
       </w:pPr>
-      <w:bookmarkStart w:id="0" w:name="_Toc515133533"/>
+      <w:bookmarkStart w:id="0" w:name="_Toc515518765"/>
       <w:r>
         <w:lastRenderedPageBreak/>
         <w:t>Thông tin nhóm</w:t>
@@ -2196,7 +2244,7 @@
       <w:pPr>
         <w:pStyle w:val="Heading1"/>
       </w:pPr>
-      <w:bookmarkStart w:id="1" w:name="_Toc515133534"/>
+      <w:bookmarkStart w:id="1" w:name="_Toc515518766"/>
       <w:r>
         <w:t>Phân công công việc</w:t>
       </w:r>
@@ -2706,7 +2754,7 @@
       <w:pPr>
         <w:pStyle w:val="Heading1"/>
       </w:pPr>
-      <w:bookmarkStart w:id="2" w:name="_Toc515133535"/>
+      <w:bookmarkStart w:id="2" w:name="_Toc515518767"/>
       <w:r>
         <w:lastRenderedPageBreak/>
         <w:t xml:space="preserve">Mô tả </w:t>
@@ -2720,7 +2768,7 @@
       <w:pPr>
         <w:pStyle w:val="Heading2"/>
       </w:pPr>
-      <w:bookmarkStart w:id="3" w:name="_Toc515133536"/>
+      <w:bookmarkStart w:id="3" w:name="_Toc515518768"/>
       <w:r>
         <w:t>File Crackme 1.1</w:t>
       </w:r>
@@ -3133,20 +3181,8 @@
                                 <w:szCs w:val="9"/>
                                 <w:highlight w:val="white"/>
                               </w:rPr>
-                              <w:t xml:space="preserve"> (ECX &gt; </w:t>
+                              <w:t xml:space="preserve"> (ECX &gt; 0){</w:t>
                             </w:r>
-                            <w:proofErr w:type="gramStart"/>
-                            <w:r>
-                              <w:rPr>
-                                <w:rFonts w:ascii="Consolas" w:hAnsi="Consolas" w:cs="Consolas"/>
-                                <w:color w:val="000000"/>
-                                <w:sz w:val="9"/>
-                                <w:szCs w:val="9"/>
-                                <w:highlight w:val="white"/>
-                              </w:rPr>
-                              <w:t>0){</w:t>
-                            </w:r>
-                            <w:proofErr w:type="gramEnd"/>
                           </w:p>
                           <w:p>
                             <w:pPr>
@@ -3170,18 +3206,7 @@
                                 <w:szCs w:val="9"/>
                                 <w:highlight w:val="white"/>
                               </w:rPr>
-                              <w:t xml:space="preserve">    EAX = </w:t>
-                            </w:r>
-                            <w:proofErr w:type="gramStart"/>
-                            <w:r>
-                              <w:rPr>
-                                <w:rFonts w:ascii="Consolas" w:hAnsi="Consolas" w:cs="Consolas"/>
-                                <w:color w:val="000000"/>
-                                <w:sz w:val="9"/>
-                                <w:szCs w:val="9"/>
-                                <w:highlight w:val="white"/>
-                              </w:rPr>
-                              <w:t>ESI</w:t>
+                              <w:t xml:space="preserve">    EAX = ESI</w:t>
                             </w:r>
                             <w:r>
                               <w:rPr>
@@ -3193,7 +3218,6 @@
                               </w:rPr>
                               <w:t>[</w:t>
                             </w:r>
-                            <w:proofErr w:type="gramEnd"/>
                             <w:r>
                               <w:rPr>
                                 <w:rFonts w:ascii="Consolas" w:hAnsi="Consolas" w:cs="Consolas"/>
@@ -3451,18 +3475,7 @@
                                 <w:szCs w:val="9"/>
                                 <w:highlight w:val="white"/>
                               </w:rPr>
-                              <w:t xml:space="preserve">     </w:t>
-                            </w:r>
-                            <w:proofErr w:type="gramStart"/>
-                            <w:r>
-                              <w:rPr>
-                                <w:rFonts w:ascii="Consolas" w:hAnsi="Consolas" w:cs="Consolas"/>
-                                <w:color w:val="000000"/>
-                                <w:sz w:val="9"/>
-                                <w:szCs w:val="9"/>
-                                <w:highlight w:val="white"/>
-                              </w:rPr>
-                              <w:t>ESI</w:t>
+                              <w:t xml:space="preserve">     ESI</w:t>
                             </w:r>
                             <w:r>
                               <w:rPr>
@@ -3474,7 +3487,6 @@
                               </w:rPr>
                               <w:t>[</w:t>
                             </w:r>
-                            <w:proofErr w:type="gramEnd"/>
                             <w:r>
                               <w:rPr>
                                 <w:rFonts w:ascii="Consolas" w:hAnsi="Consolas" w:cs="Consolas"/>
@@ -4538,7 +4550,7 @@
       <w:pPr>
         <w:pStyle w:val="Heading2"/>
       </w:pPr>
-      <w:bookmarkStart w:id="4" w:name="_Toc515133537"/>
+      <w:bookmarkStart w:id="4" w:name="_Toc515518769"/>
       <w:r>
         <w:t>File Crackme 2.1</w:t>
       </w:r>
@@ -4726,24 +4738,21 @@
         <w:rPr>
           <w:rFonts w:ascii="Consolas" w:hAnsi="Consolas" w:cs="Consolas"/>
           <w:color w:val="000000"/>
-          <w:sz w:val="19"/>
-          <w:szCs w:val="19"/>
+          <w:sz w:val="22"/>
         </w:rPr>
       </w:pPr>
       <w:r>
         <w:rPr>
           <w:rFonts w:cs="Times New Roman"/>
           <w:b/>
-          <w:sz w:val="19"/>
-          <w:szCs w:val="19"/>
+          <w:sz w:val="22"/>
         </w:rPr>
         <w:t>Đoạn code chính:</w:t>
       </w:r>
       <w:r>
         <w:rPr>
           <w:rFonts w:ascii="Consolas" w:hAnsi="Consolas" w:cs="Consolas"/>
-          <w:sz w:val="19"/>
-          <w:szCs w:val="19"/>
+          <w:sz w:val="22"/>
         </w:rPr>
         <w:t xml:space="preserve"> </w:t>
       </w:r>
@@ -4751,8 +4760,7 @@
         <w:rPr>
           <w:rFonts w:ascii="Consolas" w:hAnsi="Consolas" w:cs="Consolas"/>
           <w:color w:val="808080"/>
-          <w:sz w:val="19"/>
-          <w:szCs w:val="19"/>
+          <w:sz w:val="22"/>
         </w:rPr>
         <w:t>EDI</w:t>
       </w:r>
@@ -4760,8 +4768,7 @@
         <w:rPr>
           <w:rFonts w:ascii="Consolas" w:hAnsi="Consolas" w:cs="Consolas"/>
           <w:color w:val="000000"/>
-          <w:sz w:val="19"/>
-          <w:szCs w:val="19"/>
+          <w:sz w:val="22"/>
         </w:rPr>
         <w:t xml:space="preserve"> = (((</w:t>
       </w:r>
@@ -4769,8 +4776,7 @@
         <w:rPr>
           <w:rFonts w:ascii="Consolas" w:hAnsi="Consolas" w:cs="Consolas"/>
           <w:color w:val="808080"/>
-          <w:sz w:val="19"/>
-          <w:szCs w:val="19"/>
+          <w:sz w:val="22"/>
         </w:rPr>
         <w:t>ESI</w:t>
       </w:r>
@@ -4778,8 +4784,7 @@
         <w:rPr>
           <w:rFonts w:ascii="Consolas" w:hAnsi="Consolas" w:cs="Consolas"/>
           <w:color w:val="000000"/>
-          <w:sz w:val="19"/>
-          <w:szCs w:val="19"/>
+          <w:sz w:val="22"/>
         </w:rPr>
         <w:t xml:space="preserve"> ^ </w:t>
       </w:r>
@@ -4787,8 +4792,7 @@
         <w:rPr>
           <w:rFonts w:ascii="Consolas" w:hAnsi="Consolas" w:cs="Consolas"/>
           <w:color w:val="808080"/>
-          <w:sz w:val="19"/>
-          <w:szCs w:val="19"/>
+          <w:sz w:val="22"/>
         </w:rPr>
         <w:t>EDX</w:t>
       </w:r>
@@ -4796,8 +4800,7 @@
         <w:rPr>
           <w:rFonts w:ascii="Consolas" w:hAnsi="Consolas" w:cs="Consolas"/>
           <w:color w:val="000000"/>
-          <w:sz w:val="19"/>
-          <w:szCs w:val="19"/>
+          <w:sz w:val="22"/>
         </w:rPr>
         <w:t>) &amp; 95) | 64) | 9(dec) = 64 | 9 = ‘I’</w:t>
       </w:r>
@@ -4812,13 +4815,15 @@
         <w:spacing w:line="240" w:lineRule="auto"/>
         <w:ind w:right="-101"/>
         <w:jc w:val="both"/>
+        <w:rPr>
+          <w:sz w:val="22"/>
+        </w:rPr>
       </w:pPr>
       <w:r>
         <w:rPr>
           <w:rFonts w:cs="Times New Roman"/>
           <w:b/>
-          <w:sz w:val="19"/>
-          <w:szCs w:val="19"/>
+          <w:sz w:val="22"/>
         </w:rPr>
         <w:t>Chuỗi khóa do hàm trên tạo ra là: “IIII$”</w:t>
       </w:r>
@@ -5018,24 +5023,21 @@
         <w:rPr>
           <w:rFonts w:ascii="Consolas" w:hAnsi="Consolas" w:cs="Consolas"/>
           <w:color w:val="000000"/>
-          <w:sz w:val="19"/>
-          <w:szCs w:val="19"/>
+          <w:sz w:val="22"/>
         </w:rPr>
       </w:pPr>
       <w:r>
         <w:rPr>
           <w:rFonts w:cs="Times New Roman"/>
           <w:b/>
-          <w:sz w:val="19"/>
-          <w:szCs w:val="19"/>
+          <w:sz w:val="22"/>
         </w:rPr>
         <w:t>Đoạn code chính:</w:t>
       </w:r>
       <w:r>
         <w:rPr>
           <w:rFonts w:ascii="Consolas" w:hAnsi="Consolas" w:cs="Consolas"/>
-          <w:sz w:val="19"/>
-          <w:szCs w:val="19"/>
+          <w:sz w:val="22"/>
         </w:rPr>
         <w:t xml:space="preserve"> </w:t>
       </w:r>
@@ -5043,8 +5045,7 @@
         <w:rPr>
           <w:rFonts w:ascii="Consolas" w:hAnsi="Consolas" w:cs="Consolas"/>
           <w:color w:val="808080"/>
-          <w:sz w:val="19"/>
-          <w:szCs w:val="19"/>
+          <w:sz w:val="22"/>
         </w:rPr>
         <w:t>EDI</w:t>
       </w:r>
@@ -5052,8 +5053,7 @@
         <w:rPr>
           <w:rFonts w:ascii="Consolas" w:hAnsi="Consolas" w:cs="Consolas"/>
           <w:color w:val="000000"/>
-          <w:sz w:val="19"/>
-          <w:szCs w:val="19"/>
+          <w:sz w:val="22"/>
         </w:rPr>
         <w:t xml:space="preserve"> = (((</w:t>
       </w:r>
@@ -5061,8 +5061,7 @@
         <w:rPr>
           <w:rFonts w:ascii="Consolas" w:hAnsi="Consolas" w:cs="Consolas"/>
           <w:color w:val="808080"/>
-          <w:sz w:val="19"/>
-          <w:szCs w:val="19"/>
+          <w:sz w:val="22"/>
         </w:rPr>
         <w:t>ESI</w:t>
       </w:r>
@@ -5070,8 +5069,7 @@
         <w:rPr>
           <w:rFonts w:ascii="Consolas" w:hAnsi="Consolas" w:cs="Consolas"/>
           <w:color w:val="000000"/>
-          <w:sz w:val="19"/>
-          <w:szCs w:val="19"/>
+          <w:sz w:val="22"/>
         </w:rPr>
         <w:t xml:space="preserve"> ^ </w:t>
       </w:r>
@@ -5079,8 +5077,7 @@
         <w:rPr>
           <w:rFonts w:ascii="Consolas" w:hAnsi="Consolas" w:cs="Consolas"/>
           <w:color w:val="808080"/>
-          <w:sz w:val="19"/>
-          <w:szCs w:val="19"/>
+          <w:sz w:val="22"/>
         </w:rPr>
         <w:t>EDX</w:t>
       </w:r>
@@ -5088,8 +5085,7 @@
         <w:rPr>
           <w:rFonts w:ascii="Consolas" w:hAnsi="Consolas" w:cs="Consolas"/>
           <w:color w:val="000000"/>
-          <w:sz w:val="19"/>
-          <w:szCs w:val="19"/>
+          <w:sz w:val="22"/>
         </w:rPr>
         <w:t>) &amp; 63) | 48) | 9(dec) = 48 | 9 = ‘9’</w:t>
       </w:r>
@@ -5104,13 +5100,15 @@
         <w:spacing w:line="240" w:lineRule="auto"/>
         <w:ind w:right="-101"/>
         <w:jc w:val="both"/>
+        <w:rPr>
+          <w:sz w:val="22"/>
+        </w:rPr>
       </w:pPr>
       <w:r>
         <w:rPr>
           <w:rFonts w:cs="Times New Roman"/>
           <w:b/>
-          <w:sz w:val="19"/>
-          <w:szCs w:val="19"/>
+          <w:sz w:val="22"/>
         </w:rPr>
         <w:t>Chuỗi khóa do 2 hàm trên tạo ra là: “IIII$9999”</w:t>
       </w:r>
@@ -5383,7 +5381,7 @@
       <w:pPr>
         <w:pStyle w:val="Heading2"/>
       </w:pPr>
-      <w:bookmarkStart w:id="5" w:name="_Toc515133538"/>
+      <w:bookmarkStart w:id="5" w:name="_Toc515518770"/>
       <w:r>
         <w:t>File Crackme 2.2</w:t>
       </w:r>
@@ -5393,7 +5391,7 @@
       <w:pPr>
         <w:pStyle w:val="Heading3"/>
       </w:pPr>
-      <w:bookmarkStart w:id="6" w:name="_Toc515133539"/>
+      <w:bookmarkStart w:id="6" w:name="_Toc515518771"/>
       <w:r>
         <w:t>Tiền xử lý</w:t>
       </w:r>
@@ -5697,7 +5695,7 @@
       <w:pPr>
         <w:pStyle w:val="Heading3"/>
       </w:pPr>
-      <w:bookmarkStart w:id="7" w:name="_Toc515133540"/>
+      <w:bookmarkStart w:id="7" w:name="_Toc515518772"/>
       <w:r>
         <w:t>Chương trình 1</w:t>
       </w:r>
@@ -5871,7 +5869,7 @@
       <w:pPr>
         <w:pStyle w:val="Heading3"/>
       </w:pPr>
-      <w:bookmarkStart w:id="8" w:name="_Toc515133541"/>
+      <w:bookmarkStart w:id="8" w:name="_Toc515518773"/>
       <w:r>
         <w:t>Chương trình 2</w:t>
       </w:r>
@@ -5996,22 +5994,14 @@
     </w:p>
     <w:p>
       <w:r>
-        <w:t>Đây là file nguồn chính của chương trình được viết bằng BashScript của Windows, nên có thể mở lên rõ rang bằng trình soạn thảo thông thường (ví dụ Notepad, Notepad+</w:t>
-      </w:r>
-      <w:proofErr w:type="gramStart"/>
-      <w:r>
-        <w:t>+,…</w:t>
-      </w:r>
-      <w:proofErr w:type="gramEnd"/>
-      <w:r>
-        <w:t>)</w:t>
+        <w:t>Đây là file nguồn chính của chương trình được viết bằng BashScript của Windows, nên có thể mở lên rõ rang bằng trình soạn thảo thông thường (ví dụ Notepad, Notepad++,…)</w:t>
       </w:r>
     </w:p>
     <w:p>
       <w:pPr>
         <w:pStyle w:val="Heading3"/>
       </w:pPr>
-      <w:bookmarkStart w:id="9" w:name="_Toc515133542"/>
+      <w:bookmarkStart w:id="9" w:name="_Toc515518774"/>
       <w:r>
         <w:lastRenderedPageBreak/>
         <w:t>Chương trình 3</w:t>
@@ -6262,15 +6252,7 @@
           </w:tcPr>
           <w:p>
             <w:r>
-              <w:t>Đặt biến fi = %</w:t>
-            </w:r>
-            <w:proofErr w:type="gramStart"/>
-            <w:r>
-              <w:t>N:~</w:t>
-            </w:r>
-            <w:proofErr w:type="gramEnd"/>
-            <w:r>
-              <w:t xml:space="preserve">2,1% nghĩa là bỏ qua 2 kí tự từ trái sang, lấy 1 kí tự trong biến N </w:t>
+              <w:t xml:space="preserve">Đặt biến fi = %N:~2,1% nghĩa là bỏ qua 2 kí tự từ trái sang, lấy 1 kí tự trong biến N </w:t>
             </w:r>
           </w:p>
         </w:tc>
@@ -6302,15 +6284,7 @@
           </w:tcPr>
           <w:p>
             <w:r>
-              <w:t>Đặt biến si = %</w:t>
-            </w:r>
-            <w:proofErr w:type="gramStart"/>
-            <w:r>
-              <w:t>N:~</w:t>
-            </w:r>
-            <w:proofErr w:type="gramEnd"/>
-            <w:r>
-              <w:t>3,1% nghĩa là bỏ qua 3 kí tự từ trái sang, lấy 1 kí tự trong biến N</w:t>
+              <w:t>Đặt biến si = %N:~3,1% nghĩa là bỏ qua 3 kí tự từ trái sang, lấy 1 kí tự trong biến N</w:t>
             </w:r>
           </w:p>
         </w:tc>
@@ -6342,13 +6316,8 @@
           </w:tcPr>
           <w:p>
             <w:r>
-              <w:t>Đặt biến th = %</w:t>
-            </w:r>
-            <w:proofErr w:type="gramStart"/>
-            <w:r>
-              <w:t>N:~</w:t>
-            </w:r>
-            <w:proofErr w:type="gramEnd"/>
+              <w:t>Đặt biến th = %N:~</w:t>
+            </w:r>
             <w:r>
               <w:t>1</w:t>
             </w:r>
@@ -6391,13 +6360,8 @@
           </w:tcPr>
           <w:p>
             <w:r>
-              <w:t>Đặt biến fo = %</w:t>
-            </w:r>
-            <w:proofErr w:type="gramStart"/>
-            <w:r>
-              <w:t>N:~</w:t>
-            </w:r>
-            <w:proofErr w:type="gramEnd"/>
+              <w:t>Đặt biến fo = %N:~</w:t>
+            </w:r>
             <w:r>
               <w:t>4</w:t>
             </w:r>
@@ -6434,13 +6398,8 @@
           </w:tcPr>
           <w:p>
             <w:r>
-              <w:t>Đặt biến fif = %</w:t>
-            </w:r>
-            <w:proofErr w:type="gramStart"/>
-            <w:r>
-              <w:t>N:~</w:t>
-            </w:r>
-            <w:proofErr w:type="gramEnd"/>
+              <w:t>Đặt biến fif = %N:~</w:t>
+            </w:r>
             <w:r>
               <w:t>0</w:t>
             </w:r>
@@ -6472,13 +6431,8 @@
             <w:tcW w:w="3955" w:type="dxa"/>
           </w:tcPr>
           <w:p>
-            <w:proofErr w:type="gramStart"/>
-            <w:r>
-              <w:t>fif  =</w:t>
-            </w:r>
-            <w:proofErr w:type="gramEnd"/>
-            <w:r>
-              <w:t xml:space="preserve"> us</w:t>
+            <w:r>
+              <w:t>fif  = us</w:t>
             </w:r>
           </w:p>
         </w:tc>
@@ -6634,93 +6588,37 @@
           </w:p>
           <w:p>
             <w:r>
-              <w:t>set one=%</w:t>
-            </w:r>
-            <w:proofErr w:type="gramStart"/>
-            <w:r>
-              <w:t>O:~</w:t>
-            </w:r>
-            <w:proofErr w:type="gramEnd"/>
-            <w:r>
-              <w:t>0,1%</w:t>
+              <w:t>set one=%O:~0,1%</w:t>
             </w:r>
           </w:p>
           <w:p>
             <w:r>
-              <w:t>set two=%</w:t>
-            </w:r>
-            <w:proofErr w:type="gramStart"/>
-            <w:r>
-              <w:t>O:~</w:t>
-            </w:r>
-            <w:proofErr w:type="gramEnd"/>
-            <w:r>
-              <w:t>1,1%</w:t>
+              <w:t>set two=%O:~1,1%</w:t>
             </w:r>
           </w:p>
           <w:p>
             <w:r>
-              <w:t>set three=%</w:t>
-            </w:r>
-            <w:proofErr w:type="gramStart"/>
-            <w:r>
-              <w:t>O:~</w:t>
-            </w:r>
-            <w:proofErr w:type="gramEnd"/>
-            <w:r>
-              <w:t>2,1%</w:t>
+              <w:t>set three=%O:~2,1%</w:t>
             </w:r>
           </w:p>
           <w:p>
             <w:r>
-              <w:t>set four=%</w:t>
-            </w:r>
-            <w:proofErr w:type="gramStart"/>
-            <w:r>
-              <w:t>O:~</w:t>
-            </w:r>
-            <w:proofErr w:type="gramEnd"/>
-            <w:r>
-              <w:t>3,1%</w:t>
+              <w:t>set four=%O:~3,1%</w:t>
             </w:r>
           </w:p>
           <w:p>
             <w:r>
-              <w:t>set five=%</w:t>
-            </w:r>
-            <w:proofErr w:type="gramStart"/>
-            <w:r>
-              <w:t>O:~</w:t>
-            </w:r>
-            <w:proofErr w:type="gramEnd"/>
-            <w:r>
-              <w:t>4,1%</w:t>
+              <w:t>set five=%O:~4,1%</w:t>
             </w:r>
           </w:p>
           <w:p>
             <w:r>
-              <w:t>set six=%</w:t>
-            </w:r>
-            <w:proofErr w:type="gramStart"/>
-            <w:r>
-              <w:t>O:~</w:t>
-            </w:r>
-            <w:proofErr w:type="gramEnd"/>
-            <w:r>
-              <w:t>5,1%</w:t>
+              <w:t>set six=%O:~5,1%</w:t>
             </w:r>
           </w:p>
           <w:p>
             <w:r>
-              <w:t>set seven=%</w:t>
-            </w:r>
-            <w:proofErr w:type="gramStart"/>
-            <w:r>
-              <w:t>O:~</w:t>
-            </w:r>
-            <w:proofErr w:type="gramEnd"/>
-            <w:r>
-              <w:t>6,1%</w:t>
+              <w:t>set seven=%O:~6,1%</w:t>
             </w:r>
           </w:p>
         </w:tc>
@@ -6827,15 +6725,7 @@
           </w:tcPr>
           <w:p>
             <w:r>
-              <w:t>set se1=%</w:t>
-            </w:r>
-            <w:proofErr w:type="gramStart"/>
-            <w:r>
-              <w:t>m:~</w:t>
-            </w:r>
-            <w:proofErr w:type="gramEnd"/>
-            <w:r>
-              <w:t>0,4%</w:t>
+              <w:t>set se1=%m:~0,4%</w:t>
             </w:r>
             <w:r>
               <w:t xml:space="preserve"> Lấy 4 kí tự đầu của biến m </w:t>
@@ -6874,15 +6764,7 @@
           </w:tcPr>
           <w:p>
             <w:r>
-              <w:t>set se2=%</w:t>
-            </w:r>
-            <w:proofErr w:type="gramStart"/>
-            <w:r>
-              <w:t>m:~</w:t>
-            </w:r>
-            <w:proofErr w:type="gramEnd"/>
-            <w:r>
-              <w:t>0,2%</w:t>
+              <w:t>set se2=%m:~0,2%</w:t>
             </w:r>
             <w:r>
               <w:t xml:space="preserve"> Lấy 2 kí tự đầu của biến m</w:t>
@@ -6917,15 +6799,7 @@
           </w:tcPr>
           <w:p>
             <w:r>
-              <w:t>set se4=%</w:t>
-            </w:r>
-            <w:proofErr w:type="gramStart"/>
-            <w:r>
-              <w:t>m:~</w:t>
-            </w:r>
-            <w:proofErr w:type="gramEnd"/>
-            <w:r>
-              <w:t>1,3%</w:t>
+              <w:t>set se4=%m:~1,3%</w:t>
             </w:r>
             <w:r>
               <w:t xml:space="preserve"> Bỏ qua kí tự đầu, lấy 3 kí tự tiếp theo</w:t>
@@ -6960,15 +6834,7 @@
           </w:tcPr>
           <w:p>
             <w:r>
-              <w:t>set se3=%</w:t>
-            </w:r>
-            <w:proofErr w:type="gramStart"/>
-            <w:r>
-              <w:t>m:~</w:t>
-            </w:r>
-            <w:proofErr w:type="gramEnd"/>
-            <w:r>
-              <w:t>2,1%</w:t>
+              <w:t>set se3=%m:~2,1%</w:t>
             </w:r>
             <w:r>
               <w:t xml:space="preserve"> Bỏ qua 2 kí tự đầu, lấy 1 kí tự tiếp theo</w:t>
@@ -7138,7 +7004,7 @@
       <w:pPr>
         <w:pStyle w:val="Heading3"/>
       </w:pPr>
-      <w:bookmarkStart w:id="10" w:name="_Toc515133543"/>
+      <w:bookmarkStart w:id="10" w:name="_Toc515518775"/>
       <w:r>
         <w:t>Chương trình keygen</w:t>
       </w:r>
@@ -7206,9 +7072,11 @@
       <w:pPr>
         <w:pStyle w:val="Heading2"/>
       </w:pPr>
+      <w:bookmarkStart w:id="11" w:name="_Toc515518776"/>
       <w:r>
         <w:t>File crackme 3.1</w:t>
       </w:r>
+      <w:bookmarkEnd w:id="11"/>
     </w:p>
     <w:p>
       <w:pPr>
@@ -7607,23 +7475,7 @@
           <w:rFonts w:cs="Times New Roman"/>
           <w:szCs w:val="26"/>
         </w:rPr>
-        <w:t xml:space="preserve">Lấy mỗi ký tự trong password ra và thực hiện các phép so sánh, phép toán ADD, </w:t>
-      </w:r>
-      <w:proofErr w:type="gramStart"/>
-      <w:r>
-        <w:rPr>
-          <w:rFonts w:cs="Times New Roman"/>
-          <w:szCs w:val="26"/>
-        </w:rPr>
-        <w:t>SUB,…</w:t>
-      </w:r>
-      <w:proofErr w:type="gramEnd"/>
-      <w:r>
-        <w:rPr>
-          <w:rFonts w:cs="Times New Roman"/>
-          <w:szCs w:val="26"/>
-        </w:rPr>
-        <w:t xml:space="preserve"> mặc định để chuyển sang 1 ký tự mới.</w:t>
+        <w:t>Lấy mỗi ký tự trong password ra và thực hiện các phép so sánh, phép toán ADD, SUB,… mặc định để chuyển sang 1 ký tự mới.</w:t>
       </w:r>
     </w:p>
     <w:p>
@@ -7862,16 +7714,7 @@
           <w:rFonts w:cs="Times New Roman"/>
           <w:szCs w:val="26"/>
         </w:rPr>
-        <w:t xml:space="preserve"> với 3 tham số gồm: địa chỉ dãy ký tự p</w:t>
-      </w:r>
-      <w:bookmarkStart w:id="11" w:name="_GoBack"/>
-      <w:bookmarkEnd w:id="11"/>
-      <w:r>
-        <w:rPr>
-          <w:rFonts w:cs="Times New Roman"/>
-          <w:szCs w:val="26"/>
-        </w:rPr>
-        <w:t xml:space="preserve">hát sinh sau </w:t>
+        <w:t xml:space="preserve"> với 3 tham số gồm: địa chỉ dãy ký tự phát sinh sau </w:t>
       </w:r>
       <w:r>
         <w:rPr>
@@ -8444,7 +8287,7 @@
       <w:pPr>
         <w:pStyle w:val="Heading2"/>
       </w:pPr>
-      <w:bookmarkStart w:id="12" w:name="_Toc515133544"/>
+      <w:bookmarkStart w:id="12" w:name="_Toc515518777"/>
       <w:r>
         <w:t>Bài tập trên trang microcorruption.com</w:t>
       </w:r>
@@ -8458,7 +8301,7 @@
           <w:numId w:val="16"/>
         </w:numPr>
       </w:pPr>
-      <w:bookmarkStart w:id="13" w:name="_Toc515133545"/>
+      <w:bookmarkStart w:id="13" w:name="_Toc515518778"/>
       <w:r>
         <w:t xml:space="preserve">Level </w:t>
       </w:r>
@@ -8516,19 +8359,8 @@
                 <w:sz w:val="18"/>
                 <w:szCs w:val="18"/>
               </w:rPr>
-              <w:t xml:space="preserve">4484:  6e4f           </w:t>
-            </w:r>
-            <w:proofErr w:type="gramStart"/>
-            <w:r>
-              <w:rPr>
-                <w:rFonts w:ascii="Courier New" w:eastAsia="Times New Roman" w:hAnsi="Courier New" w:cs="Courier New"/>
-                <w:color w:val="FFFFFF"/>
-                <w:sz w:val="18"/>
-                <w:szCs w:val="18"/>
-              </w:rPr>
-              <w:t>mov.b</w:t>
-            </w:r>
-            <w:proofErr w:type="gramEnd"/>
+              <w:t>4484:  6e4f           mov.b</w:t>
+            </w:r>
             <w:r>
               <w:rPr>
                 <w:rFonts w:ascii="Courier New" w:eastAsia="Times New Roman" w:hAnsi="Courier New" w:cs="Courier New"/>
@@ -9052,7 +8884,7 @@
       <w:pPr>
         <w:pStyle w:val="Heading3"/>
       </w:pPr>
-      <w:bookmarkStart w:id="14" w:name="_Toc515133546"/>
+      <w:bookmarkStart w:id="14" w:name="_Toc515518779"/>
       <w:r>
         <w:t>Level New Orleans</w:t>
       </w:r>
@@ -9172,18 +9004,8 @@
                 <w:sz w:val="18"/>
                 <w:szCs w:val="18"/>
               </w:rPr>
-              <w:t xml:space="preserve">44c2:  ee9d 0024      </w:t>
-            </w:r>
-            <w:proofErr w:type="gramStart"/>
-            <w:r>
-              <w:rPr>
-                <w:color w:val="FFFFFF"/>
-                <w:sz w:val="18"/>
-                <w:szCs w:val="18"/>
-              </w:rPr>
-              <w:t>cmp.b</w:t>
-            </w:r>
-            <w:proofErr w:type="gramEnd"/>
+              <w:t>44c2:  ee9d 0024      cmp.b</w:t>
+            </w:r>
             <w:r>
               <w:rPr>
                 <w:color w:val="FFFFFF"/>
@@ -9565,26 +9387,10 @@
     </w:p>
     <w:p>
       <w:r>
-        <w:t>Key do người dùng nhập được lưu tại vùng nhớ trỏ bởi r</w:t>
-      </w:r>
-      <w:proofErr w:type="gramStart"/>
-      <w:r>
-        <w:t>15,  đoạn</w:t>
-      </w:r>
-      <w:proofErr w:type="gramEnd"/>
-      <w:r>
-        <w:t xml:space="preserve"> code duyệt từng kí tự (biến đếm là r14), so sánh từ byte được trỏ bởi r13 (r13, r15 hiện tại chỉ là địa chỉ ô nhớ, @r13 truy xuất đến giá trị tại ô nhớ đó), so sánh từng byte người dùng nhập với từng byte tương ứng tại vùng nhớ 0x2400</w:t>
-      </w:r>
-      <w:r>
-        <w:t xml:space="preserve">. Nếu có </w:t>
-      </w:r>
-      <w:proofErr w:type="gramStart"/>
-      <w:r>
-        <w:t>1 byte</w:t>
-      </w:r>
-      <w:proofErr w:type="gramEnd"/>
-      <w:r>
-        <w:t xml:space="preserve"> nào sai sẽ gán r15 (kết quả) = 0 và fail. Còn không, sẽ so sánh đến qua byte tại 0x2407 thì kết thúc (mặc dù sau đó có thể còn byte khác)</w:t>
+        <w:t>Key do người dùng nhập được lưu tại vùng nhớ trỏ bởi r15,  đoạn code duyệt từng kí tự (biến đếm là r14), so sánh từ byte được trỏ bởi r13 (r13, r15 hiện tại chỉ là địa chỉ ô nhớ, @r13 truy xuất đến giá trị tại ô nhớ đó), so sánh từng byte người dùng nhập với từng byte tương ứng tại vùng nhớ 0x2400</w:t>
+      </w:r>
+      <w:r>
+        <w:t>. Nếu có 1 byte nào sai sẽ gán r15 (kết quả) = 0 và fail. Còn không, sẽ so sánh đến qua byte tại 0x2407 thì kết thúc (mặc dù sau đó có thể còn byte khác)</w:t>
       </w:r>
     </w:p>
     <w:p>
@@ -9636,7 +9442,7 @@
       <w:pPr>
         <w:pStyle w:val="Heading3"/>
       </w:pPr>
-      <w:bookmarkStart w:id="15" w:name="_Toc515133547"/>
+      <w:bookmarkStart w:id="15" w:name="_Toc515518780"/>
       <w:r>
         <w:t>Sydney</w:t>
       </w:r>
@@ -10016,7 +9822,7 @@
       <w:pPr>
         <w:pStyle w:val="Heading3"/>
       </w:pPr>
-      <w:bookmarkStart w:id="16" w:name="_Toc515133548"/>
+      <w:bookmarkStart w:id="16" w:name="_Toc515518781"/>
       <w:r>
         <w:lastRenderedPageBreak/>
         <w:t>Hanoi</w:t>
@@ -10123,18 +9929,8 @@
           <w:sz w:val="18"/>
           <w:szCs w:val="18"/>
         </w:rPr>
-        <w:t xml:space="preserve">454c:  f240 2200 1024 </w:t>
-      </w:r>
-      <w:proofErr w:type="gramStart"/>
-      <w:r>
-        <w:rPr>
-          <w:color w:val="FFFFFF"/>
-          <w:sz w:val="18"/>
-          <w:szCs w:val="18"/>
-        </w:rPr>
-        <w:t>mov.b</w:t>
-      </w:r>
-      <w:proofErr w:type="gramEnd"/>
+        <w:t>454c:  f240 2200 1024 mov.b</w:t>
+      </w:r>
       <w:r>
         <w:rPr>
           <w:color w:val="FFFFFF"/>
@@ -10217,18 +10013,8 @@
           <w:sz w:val="18"/>
           <w:szCs w:val="18"/>
         </w:rPr>
-        <w:t xml:space="preserve">455a:  f290 1500 1024 </w:t>
-      </w:r>
-      <w:proofErr w:type="gramStart"/>
-      <w:r>
-        <w:rPr>
-          <w:color w:val="FFFFFF"/>
-          <w:sz w:val="18"/>
-          <w:szCs w:val="18"/>
-        </w:rPr>
-        <w:t>cmp.b</w:t>
-      </w:r>
-      <w:proofErr w:type="gramEnd"/>
+        <w:t>455a:  f290 1500 1024 cmp.b</w:t>
+      </w:r>
       <w:r>
         <w:rPr>
           <w:color w:val="FFFFFF"/>
@@ -10359,15 +10145,7 @@
         <w:t>55A thấy so sánh byte tại ô nhớ 2410 với 0x15</w:t>
       </w:r>
       <w:r>
-        <w:t xml:space="preserve">. Khi chạy debug ta thấy vùng nhớ từ ô 2400 đến 2410 dùng để chứa key do người dùng nhập (tối đa 16 bytes). Do đó ta cố tình nhập dư </w:t>
-      </w:r>
-      <w:proofErr w:type="gramStart"/>
-      <w:r>
-        <w:t>1 byte</w:t>
-      </w:r>
-      <w:proofErr w:type="gramEnd"/>
-      <w:r>
-        <w:t xml:space="preserve"> (và byte này có giá trị 0x15) thì key sẽ được chấp nhận</w:t>
+        <w:t>. Khi chạy debug ta thấy vùng nhớ từ ô 2400 đến 2410 dùng để chứa key do người dùng nhập (tối đa 16 bytes). Do đó ta cố tình nhập dư 1 byte (và byte này có giá trị 0x15) thì key sẽ được chấp nhận</w:t>
       </w:r>
     </w:p>
     <w:p>
@@ -10417,7 +10195,7 @@
         <w:pStyle w:val="Heading3"/>
       </w:pPr>
       <w:bookmarkStart w:id="17" w:name="_Ref514438502"/>
-      <w:bookmarkStart w:id="18" w:name="_Toc515133549"/>
+      <w:bookmarkStart w:id="18" w:name="_Toc515518782"/>
       <w:r>
         <w:t>Cusco</w:t>
       </w:r>
@@ -10584,18 +10362,8 @@
           <w:sz w:val="18"/>
           <w:szCs w:val="18"/>
         </w:rPr>
-        <w:t xml:space="preserve">   ............</w:t>
-      </w:r>
-      <w:proofErr w:type="gramStart"/>
-      <w:r>
-        <w:rPr>
-          <w:color w:val="FFFFFF"/>
-          <w:sz w:val="18"/>
-          <w:szCs w:val="18"/>
-        </w:rPr>
-        <w:t>VE..</w:t>
-      </w:r>
-      <w:proofErr w:type="gramEnd"/>
+        <w:t xml:space="preserve">   ............VE..</w:t>
+      </w:r>
     </w:p>
     <w:p>
       <w:pPr>
@@ -10760,25 +10528,7 @@
           <w:sz w:val="18"/>
           <w:szCs w:val="18"/>
         </w:rPr>
-        <w:t xml:space="preserve">   VE...E...C</w:t>
-      </w:r>
-      <w:proofErr w:type="gramStart"/>
-      <w:r>
-        <w:rPr>
-          <w:color w:val="FFFFFF"/>
-          <w:sz w:val="18"/>
-          <w:szCs w:val="18"/>
-        </w:rPr>
-        <w:t>0..</w:t>
-      </w:r>
-      <w:proofErr w:type="gramEnd"/>
-      <w:r>
-        <w:rPr>
-          <w:color w:val="FFFFFF"/>
-          <w:sz w:val="18"/>
-          <w:szCs w:val="18"/>
-        </w:rPr>
-        <w:t>E12</w:t>
+        <w:t xml:space="preserve">   VE...E...C0..E12</w:t>
       </w:r>
     </w:p>
     <w:p>
@@ -11088,25 +10838,7 @@
           <w:sz w:val="18"/>
           <w:szCs w:val="18"/>
         </w:rPr>
-        <w:t xml:space="preserve">   1@.</w:t>
-      </w:r>
-      <w:proofErr w:type="gramStart"/>
-      <w:r>
-        <w:rPr>
-          <w:color w:val="FFFFFF"/>
-          <w:sz w:val="18"/>
-          <w:szCs w:val="18"/>
-        </w:rPr>
-        <w:t>D.B</w:t>
-      </w:r>
-      <w:proofErr w:type="gramEnd"/>
-      <w:r>
-        <w:rPr>
-          <w:color w:val="FFFFFF"/>
-          <w:sz w:val="18"/>
-          <w:szCs w:val="18"/>
-        </w:rPr>
-        <w:t>\.u.5..Z?@</w:t>
+        <w:t xml:space="preserve">   1@.D.B\.u.5..Z?@</w:t>
       </w:r>
     </w:p>
     <w:p>
@@ -11443,18 +11175,8 @@
           <w:sz w:val="18"/>
           <w:szCs w:val="18"/>
         </w:rPr>
-        <w:t xml:space="preserve">   ............</w:t>
-      </w:r>
-      <w:proofErr w:type="gramStart"/>
-      <w:r>
-        <w:rPr>
-          <w:color w:val="FFFFFF"/>
-          <w:sz w:val="18"/>
-          <w:szCs w:val="18"/>
-        </w:rPr>
-        <w:t>VE..</w:t>
-      </w:r>
-      <w:proofErr w:type="gramEnd"/>
+        <w:t xml:space="preserve">   ............VE..</w:t>
+      </w:r>
     </w:p>
     <w:p>
       <w:pPr>
@@ -11619,25 +11341,7 @@
           <w:sz w:val="18"/>
           <w:szCs w:val="18"/>
         </w:rPr>
-        <w:t xml:space="preserve">   VE...E.</w:t>
-      </w:r>
-      <w:proofErr w:type="gramStart"/>
-      <w:r>
-        <w:rPr>
-          <w:color w:val="FFFFFF"/>
-          <w:sz w:val="18"/>
-          <w:szCs w:val="18"/>
-        </w:rPr>
-        <w:t>.....</w:t>
-      </w:r>
-      <w:proofErr w:type="gramEnd"/>
-      <w:r>
-        <w:rPr>
-          <w:color w:val="FFFFFF"/>
-          <w:sz w:val="18"/>
-          <w:szCs w:val="18"/>
-        </w:rPr>
-        <w:t>:E..</w:t>
+        <w:t xml:space="preserve">   VE...E......:E..</w:t>
       </w:r>
     </w:p>
     <w:p>
@@ -11959,25 +11663,7 @@
           <w:sz w:val="18"/>
           <w:szCs w:val="18"/>
         </w:rPr>
-        <w:t xml:space="preserve"> </w:t>
-      </w:r>
-      <w:proofErr w:type="gramStart"/>
-      <w:r>
-        <w:rPr>
-          <w:color w:val="FFFFFF"/>
-          <w:sz w:val="18"/>
-          <w:szCs w:val="18"/>
-        </w:rPr>
-        <w:t xml:space="preserve">  .</w:t>
-      </w:r>
-      <w:proofErr w:type="gramEnd"/>
-      <w:r>
-        <w:rPr>
-          <w:color w:val="FFFFFF"/>
-          <w:sz w:val="18"/>
-          <w:szCs w:val="18"/>
-        </w:rPr>
-        <w:t>@.D.B\.u.5..Z?@</w:t>
+        <w:t xml:space="preserve">   .@.D.B\.u.5..Z?@</w:t>
       </w:r>
     </w:p>
     <w:p>
@@ -12224,7 +11910,7 @@
       <w:pPr>
         <w:pStyle w:val="Heading3"/>
       </w:pPr>
-      <w:bookmarkStart w:id="19" w:name="_Toc515133550"/>
+      <w:bookmarkStart w:id="19" w:name="_Toc515518783"/>
       <w:r>
         <w:t>Whitehorse</w:t>
       </w:r>
@@ -12404,7 +12090,6 @@
         </w:rPr>
         <w:t xml:space="preserve"> </w:t>
       </w:r>
-      <w:proofErr w:type="gramStart"/>
       <w:r>
         <w:rPr>
           <w:color w:val="FFFFFF"/>
@@ -12420,16 +12105,7 @@
           <w:sz w:val="18"/>
           <w:szCs w:val="18"/>
         </w:rPr>
-        <w:t xml:space="preserve">   ..</w:t>
-      </w:r>
-      <w:proofErr w:type="gramEnd"/>
-      <w:r>
-        <w:rPr>
-          <w:color w:val="FFFFFF"/>
-          <w:sz w:val="18"/>
-          <w:szCs w:val="18"/>
-        </w:rPr>
-        <w:t>FE...E...&lt;0..E</w:t>
+        <w:t xml:space="preserve">   ..FE...E...&lt;0..E</w:t>
       </w:r>
     </w:p>
     <w:p>
@@ -12739,25 +12415,7 @@
           <w:sz w:val="18"/>
           <w:szCs w:val="18"/>
         </w:rPr>
-        <w:t xml:space="preserve"> </w:t>
-      </w:r>
-      <w:proofErr w:type="gramStart"/>
-      <w:r>
-        <w:rPr>
-          <w:color w:val="FFFFFF"/>
-          <w:sz w:val="18"/>
-          <w:szCs w:val="18"/>
-        </w:rPr>
-        <w:t xml:space="preserve">  .</w:t>
-      </w:r>
-      <w:proofErr w:type="gramEnd"/>
-      <w:r>
-        <w:rPr>
-          <w:color w:val="FFFFFF"/>
-          <w:sz w:val="18"/>
-          <w:szCs w:val="18"/>
-        </w:rPr>
-        <w:t>D..............</w:t>
+        <w:t xml:space="preserve">   .D..............</w:t>
       </w:r>
     </w:p>
     <w:p>
@@ -12988,18 +12646,8 @@
           <w:sz w:val="18"/>
           <w:szCs w:val="18"/>
         </w:rPr>
-        <w:t xml:space="preserve">4464:  5f44 fcff      </w:t>
-      </w:r>
-      <w:proofErr w:type="gramStart"/>
-      <w:r>
-        <w:rPr>
-          <w:color w:val="FFFFFF"/>
-          <w:sz w:val="18"/>
-          <w:szCs w:val="18"/>
-        </w:rPr>
-        <w:t>mov.b</w:t>
-      </w:r>
-      <w:proofErr w:type="gramEnd"/>
+        <w:t>4464:  5f44 fcff      mov.b</w:t>
+      </w:r>
       <w:r>
         <w:rPr>
           <w:color w:val="FFFFFF"/>
@@ -13193,7 +12841,7 @@
         <w:t>3012 7f00 b012 3245 2222 3333 4444 5555 c03c</w:t>
       </w:r>
     </w:p>
-    <w:bookmarkStart w:id="20" w:name="_Toc515133551" w:displacedByCustomXml="next"/>
+    <w:bookmarkStart w:id="20" w:name="_Toc515518784" w:displacedByCustomXml="next"/>
     <w:sdt>
       <w:sdtPr>
         <w:rPr>
@@ -13262,7 +12910,7 @@
               </w:tblGrid>
               <w:tr>
                 <w:trPr>
-                  <w:divId w:val="1352144353"/>
+                  <w:divId w:val="115177044"/>
                   <w:tblCellSpacing w:w="15" w:type="dxa"/>
                 </w:trPr>
                 <w:tc>
@@ -13310,7 +12958,7 @@
               </w:tr>
               <w:tr>
                 <w:trPr>
-                  <w:divId w:val="1352144353"/>
+                  <w:divId w:val="115177044"/>
                   <w:tblCellSpacing w:w="15" w:type="dxa"/>
                 </w:trPr>
                 <w:tc>
@@ -13357,7 +13005,7 @@
             </w:tbl>
             <w:p>
               <w:pPr>
-                <w:divId w:val="1352144353"/>
+                <w:divId w:val="115177044"/>
                 <w:rPr>
                   <w:rFonts w:eastAsia="Times New Roman"/>
                   <w:noProof/>
@@ -13378,7 +13026,10 @@
         </w:sdt>
       </w:sdtContent>
     </w:sdt>
-    <w:p/>
+    <w:p>
+      <w:bookmarkStart w:id="21" w:name="_GoBack"/>
+      <w:bookmarkEnd w:id="21"/>
+    </w:p>
     <w:sectPr>
       <w:footerReference w:type="default" r:id="rId37"/>
       <w:pgSz w:w="12240" w:h="15840"/>
@@ -16816,6 +16467,7 @@
   </w:font>
   <w:font w:name="Yu Mincho">
     <w:altName w:val="游明朝"/>
+    <w:panose1 w:val="02020400000000000000"/>
     <w:charset w:val="80"/>
     <w:family w:val="roman"/>
     <w:pitch w:val="variable"/>
@@ -16888,6 +16540,7 @@
     <w:rsid w:val="00A024D8"/>
     <w:rsid w:val="00A15841"/>
     <w:rsid w:val="00B25D4C"/>
+    <w:rsid w:val="00C602A1"/>
     <w:rsid w:val="00DA6AAC"/>
     <w:rsid w:val="00E1245F"/>
     <w:rsid w:val="00E1272F"/>
@@ -17704,7 +17357,7 @@
 </file>
 
 <file path=customXml/itemProps1.xml><?xml version="1.0" encoding="utf-8"?>
-<ds:datastoreItem xmlns:ds="http://schemas.openxmlformats.org/officeDocument/2006/customXml" ds:itemID="{CA11FC8A-016A-42DB-AE35-975450CD5291}">
+<ds:datastoreItem xmlns:ds="http://schemas.openxmlformats.org/officeDocument/2006/customXml" ds:itemID="{48865AE2-224B-4028-B0B2-A7F7D33DCF25}">
   <ds:schemaRefs>
     <ds:schemaRef ds:uri="http://schemas.openxmlformats.org/officeDocument/2006/bibliography"/>
   </ds:schemaRefs>

</xml_diff>